<commit_message>
Actualizacion 3 Informe final
</commit_message>
<xml_diff>
--- a/Documentació/Lucas_Garrido_Antolino_InformeFinal.docx
+++ b/Documentació/Lucas_Garrido_Antolino_InformeFinal.docx
@@ -731,13 +731,14 @@
       <w:pPr>
         <w:pStyle w:val="PARAGRAPHnoindent"/>
       </w:pPr>
-      <w:proofErr w:type="spellStart"/>
-      <w:r>
-        <w:t>Despres</w:t>
-      </w:r>
-      <w:proofErr w:type="spellEnd"/>
-      <w:r>
-        <w:t xml:space="preserve"> d’estar investigant durant dies, </w:t>
+      <w:r>
+        <w:t>Despr</w:t>
+      </w:r>
+      <w:r>
+        <w:t>é</w:t>
+      </w:r>
+      <w:r>
+        <w:t xml:space="preserve">s d’estar investigant durant dies, </w:t>
       </w:r>
       <w:r>
         <w:t xml:space="preserve"> </w:t>
@@ -2295,7 +2296,7 @@
             <v:stroke joinstyle="miter"/>
             <v:path gradientshapeok="t" o:connecttype="rect"/>
           </v:shapetype>
-          <v:shape id="_x0000_s1028" type="#_x0000_t202" style="position:absolute;left:0;text-align:left;margin-left:255.6pt;margin-top:246.75pt;width:244.3pt;height:.05pt;z-index:251667968;mso-position-horizontal-relative:text;mso-position-vertical-relative:text" stroked="f">
+          <v:shape id="_x0000_s1028" type="#_x0000_t202" style="position:absolute;left:0;text-align:left;margin-left:255.6pt;margin-top:246.75pt;width:244.3pt;height:.05pt;z-index:251660800;mso-position-horizontal-relative:text;mso-position-vertical-relative:text" stroked="f">
             <v:textbox style="mso-fit-shape-to-text:t" inset="0,0,0,0">
               <w:txbxContent>
                 <w:p>
@@ -2358,7 +2359,7 @@
           <w:noProof/>
         </w:rPr>
         <w:drawing>
-          <wp:anchor distT="0" distB="0" distL="114300" distR="114300" simplePos="0" relativeHeight="251643392" behindDoc="0" locked="0" layoutInCell="1" allowOverlap="1" wp14:anchorId="5BF372D8" wp14:editId="0CBEDE9E">
+          <wp:anchor distT="0" distB="0" distL="114300" distR="114300" simplePos="0" relativeHeight="251654656" behindDoc="0" locked="0" layoutInCell="1" allowOverlap="1" wp14:anchorId="5BF372D8" wp14:editId="0CBEDE9E">
             <wp:simplePos x="0" y="0"/>
             <wp:positionH relativeFrom="column">
               <wp:posOffset>3246120</wp:posOffset>
@@ -2636,7 +2637,7 @@
           <w:sz w:val="22"/>
         </w:rPr>
         <w:drawing>
-          <wp:anchor distT="0" distB="0" distL="114300" distR="114300" simplePos="0" relativeHeight="251667968" behindDoc="0" locked="0" layoutInCell="1" allowOverlap="1" wp14:anchorId="43C84C30" wp14:editId="0ADAAF03">
+          <wp:anchor distT="0" distB="0" distL="114300" distR="114300" simplePos="0" relativeHeight="251655680" behindDoc="0" locked="0" layoutInCell="1" allowOverlap="1" wp14:anchorId="43C84C30" wp14:editId="0ADAAF03">
             <wp:simplePos x="0" y="0"/>
             <wp:positionH relativeFrom="column">
               <wp:posOffset>7620</wp:posOffset>
@@ -2745,7 +2746,7 @@
           <w:noProof/>
         </w:rPr>
         <w:pict w14:anchorId="1B5A9080">
-          <v:shape id="_x0000_s1026" type="#_x0000_t202" style="position:absolute;left:0;text-align:left;margin-left:5.05pt;margin-top:238.3pt;width:228.7pt;height:13.1pt;z-index:251662848;mso-position-horizontal-relative:text;mso-position-vertical-relative:text" stroked="f">
+          <v:shape id="_x0000_s1026" type="#_x0000_t202" style="position:absolute;left:0;text-align:left;margin-left:5.05pt;margin-top:238.3pt;width:228.7pt;height:13.1pt;z-index:251658752;mso-position-horizontal-relative:text;mso-position-vertical-relative:text" stroked="f">
             <v:textbox style="mso-next-textbox:#_x0000_s1026" inset="0,0,0,0">
               <w:txbxContent>
                 <w:p>
@@ -2857,7 +2858,7 @@
           <w:noProof/>
         </w:rPr>
         <w:pict w14:anchorId="617CF765">
-          <v:shape id="_x0000_s1027" type="#_x0000_t202" style="position:absolute;left:0;text-align:left;margin-left:3.6pt;margin-top:196.45pt;width:240.75pt;height:10.2pt;z-index:251665920;mso-position-horizontal-relative:text;mso-position-vertical-relative:text" stroked="f">
+          <v:shape id="_x0000_s1027" type="#_x0000_t202" style="position:absolute;left:0;text-align:left;margin-left:3.6pt;margin-top:196.45pt;width:240.75pt;height:10.2pt;z-index:251659776;mso-position-horizontal-relative:text;mso-position-vertical-relative:text" stroked="f">
             <v:textbox inset="0,0,0,0">
               <w:txbxContent>
                 <w:p>
@@ -3055,13 +3056,13 @@
           <w:noProof/>
         </w:rPr>
         <w:drawing>
-          <wp:anchor distT="0" distB="0" distL="114300" distR="114300" simplePos="0" relativeHeight="251679232" behindDoc="0" locked="0" layoutInCell="1" allowOverlap="1" wp14:anchorId="6E6EC27F" wp14:editId="1C893149">
+          <wp:anchor distT="0" distB="0" distL="114300" distR="114300" simplePos="0" relativeHeight="251656704" behindDoc="0" locked="0" layoutInCell="1" allowOverlap="1" wp14:anchorId="6E6EC27F" wp14:editId="38A05376">
             <wp:simplePos x="0" y="0"/>
             <wp:positionH relativeFrom="column">
               <wp:posOffset>-9525</wp:posOffset>
             </wp:positionH>
             <wp:positionV relativeFrom="paragraph">
-              <wp:posOffset>1414175</wp:posOffset>
+              <wp:posOffset>1392082</wp:posOffset>
             </wp:positionV>
             <wp:extent cx="3102610" cy="1290320"/>
             <wp:effectExtent l="0" t="0" r="0" b="0"/>
@@ -3105,7 +3106,13 @@
         </w:drawing>
       </w:r>
       <w:r>
-        <w:t>Un cop fet la primera base de dades, vaig començar a implementar l’inici de sessió. Aquesta funciona amb usuari i contrasenya els quals ho valida a la base de dades.</w:t>
+        <w:t>Un cop fet</w:t>
+      </w:r>
+      <w:r>
+        <w:t>a</w:t>
+      </w:r>
+      <w:r>
+        <w:t xml:space="preserve"> la primera base de dades, vaig començar a implementar l’inici de sessió. Aquesta funciona amb usuari i contrasenya els quals ho valida a la base de dades.</w:t>
       </w:r>
       <w:r>
         <w:t xml:space="preserve"> Per validar-ho, </w:t>
@@ -3180,6 +3187,108 @@
       </w:r>
       <w:r>
         <w:t xml:space="preserve"> </w:t>
+      </w:r>
+    </w:p>
+    <w:p>
+      <w:pPr>
+        <w:pStyle w:val="PARAGRAPH"/>
+        <w:ind w:firstLine="0"/>
+      </w:pPr>
+    </w:p>
+    <w:p>
+      <w:pPr>
+        <w:pStyle w:val="PARAGRAPH"/>
+        <w:ind w:firstLine="0"/>
+      </w:pPr>
+      <w:r>
+        <w:t>Qua</w:t>
+      </w:r>
+      <w:r>
+        <w:t>n</w:t>
+      </w:r>
+      <w:r>
+        <w:t xml:space="preserve"> l’usuari es </w:t>
+      </w:r>
+      <w:proofErr w:type="spellStart"/>
+      <w:r>
+        <w:t>loggeja</w:t>
+      </w:r>
+      <w:proofErr w:type="spellEnd"/>
+      <w:r>
+        <w:t xml:space="preserve">, apareix l’inici de l’aplicació amb una barra de navegació d’es d’on pots navegar a les diferents funcionalitats. </w:t>
+      </w:r>
+      <w:proofErr w:type="spellStart"/>
+      <w:r>
+        <w:t>Aqui</w:t>
+      </w:r>
+      <w:proofErr w:type="spellEnd"/>
+      <w:r>
+        <w:t xml:space="preserve"> apareix </w:t>
+      </w:r>
+      <w:r>
+        <w:t xml:space="preserve">un botó per tancar la sessió si es necessari la qual elimina el </w:t>
+      </w:r>
+      <w:proofErr w:type="spellStart"/>
+      <w:r>
+        <w:t>Javascipt</w:t>
+      </w:r>
+      <w:proofErr w:type="spellEnd"/>
+      <w:r>
+        <w:t xml:space="preserve"> Web </w:t>
+      </w:r>
+      <w:proofErr w:type="spellStart"/>
+      <w:r>
+        <w:t>Token</w:t>
+      </w:r>
+      <w:proofErr w:type="spellEnd"/>
+      <w:r>
+        <w:t>.</w:t>
+      </w:r>
+    </w:p>
+    <w:p>
+      <w:pPr>
+        <w:pStyle w:val="Descripcin"/>
+        <w:jc w:val="center"/>
+      </w:pPr>
+      <w:r>
+        <w:rPr>
+          <w:noProof/>
+        </w:rPr>
+        <w:drawing>
+          <wp:inline distT="0" distB="0" distL="0" distR="0" wp14:anchorId="4286AC44" wp14:editId="3B2FCE45">
+            <wp:extent cx="1669312" cy="602674"/>
+            <wp:effectExtent l="0" t="0" r="0" b="0"/>
+            <wp:docPr id="19" name="Imagen 19"/>
+            <wp:cNvGraphicFramePr>
+              <a:graphicFrameLocks xmlns:a="http://schemas.openxmlformats.org/drawingml/2006/main" noChangeAspect="1"/>
+            </wp:cNvGraphicFramePr>
+            <a:graphic xmlns:a="http://schemas.openxmlformats.org/drawingml/2006/main">
+              <a:graphicData uri="http://schemas.openxmlformats.org/drawingml/2006/picture">
+                <pic:pic xmlns:pic="http://schemas.openxmlformats.org/drawingml/2006/picture">
+                  <pic:nvPicPr>
+                    <pic:cNvPr id="1" name=""/>
+                    <pic:cNvPicPr/>
+                  </pic:nvPicPr>
+                  <pic:blipFill>
+                    <a:blip r:embed="rId17"/>
+                    <a:stretch>
+                      <a:fillRect/>
+                    </a:stretch>
+                  </pic:blipFill>
+                  <pic:spPr>
+                    <a:xfrm>
+                      <a:off x="0" y="0"/>
+                      <a:ext cx="1698762" cy="613307"/>
+                    </a:xfrm>
+                    <a:prstGeom prst="rect">
+                      <a:avLst/>
+                    </a:prstGeom>
+                  </pic:spPr>
+                </pic:pic>
+              </a:graphicData>
+            </a:graphic>
+          </wp:inline>
+        </w:drawing>
       </w:r>
     </w:p>
     <w:p>
@@ -3478,7 +3587,17 @@
           <w:sz w:val="19"/>
           <w:szCs w:val="19"/>
         </w:rPr>
-        <w:t xml:space="preserve">. Els usuaris amb rol d’administrador poden afegir usuaris a la aplicació, d’aquesta manera tenen el control </w:t>
+        <w:t xml:space="preserve">. Els usuaris amb rol d’administrador poden afegir usuaris a la aplicació, d’aquesta manera tenen el </w:t>
+      </w:r>
+      <w:r>
+        <w:rPr>
+          <w:i w:val="0"/>
+          <w:iCs w:val="0"/>
+          <w:color w:val="auto"/>
+          <w:sz w:val="19"/>
+          <w:szCs w:val="19"/>
+        </w:rPr>
+        <w:t xml:space="preserve">control </w:t>
       </w:r>
       <w:proofErr w:type="spellStart"/>
       <w:r>
@@ -3606,7 +3725,7 @@
                     <pic:cNvPicPr/>
                   </pic:nvPicPr>
                   <pic:blipFill>
-                    <a:blip r:embed="rId17" cstate="print">
+                    <a:blip r:embed="rId18" cstate="print">
                       <a:extLst>
                         <a:ext uri="{28A0092B-C50C-407E-A947-70E740481C1C}">
                           <a14:useLocalDpi xmlns:a14="http://schemas.microsoft.com/office/drawing/2010/main" val="0"/>
@@ -3665,7 +3784,7 @@
           <w:noProof/>
         </w:rPr>
         <w:drawing>
-          <wp:anchor distT="0" distB="0" distL="114300" distR="114300" simplePos="0" relativeHeight="251701760" behindDoc="0" locked="0" layoutInCell="1" allowOverlap="1" wp14:anchorId="23E1EAF4" wp14:editId="7DB529D4">
+          <wp:anchor distT="0" distB="0" distL="114300" distR="114300" simplePos="0" relativeHeight="251657728" behindDoc="0" locked="0" layoutInCell="1" allowOverlap="1" wp14:anchorId="23E1EAF4" wp14:editId="7DB529D4">
             <wp:simplePos x="0" y="0"/>
             <wp:positionH relativeFrom="column">
               <wp:posOffset>539927</wp:posOffset>
@@ -3688,7 +3807,7 @@
                     <pic:cNvPicPr/>
                   </pic:nvPicPr>
                   <pic:blipFill>
-                    <a:blip r:embed="rId18" cstate="print">
+                    <a:blip r:embed="rId19" cstate="print">
                       <a:extLst>
                         <a:ext uri="{28A0092B-C50C-407E-A947-70E740481C1C}">
                           <a14:useLocalDpi xmlns:a14="http://schemas.microsoft.com/office/drawing/2010/main" val="0"/>
@@ -3737,45 +3856,27 @@
     </w:p>
     <w:p>
       <w:pPr>
+        <w:pStyle w:val="Ttulo2"/>
+      </w:pPr>
+      <w:r>
+        <w:t>8</w:t>
+      </w:r>
+      <w:r>
+        <w:t>.</w:t>
+      </w:r>
+      <w:r>
+        <w:t>7</w:t>
+      </w:r>
+      <w:r>
+        <w:t xml:space="preserve"> </w:t>
+      </w:r>
+      <w:r>
+        <w:t>Veure i Eliminar Infant</w:t>
+      </w:r>
+    </w:p>
+    <w:p>
+      <w:pPr>
         <w:pStyle w:val="PARAGRAPH"/>
-        <w:ind w:firstLine="0"/>
-      </w:pPr>
-    </w:p>
-    <w:p>
-      <w:pPr>
-        <w:pStyle w:val="PARAGRAPH"/>
-        <w:ind w:firstLine="0"/>
-      </w:pPr>
-    </w:p>
-    <w:p>
-      <w:pPr>
-        <w:pStyle w:val="Ttulo2"/>
-      </w:pPr>
-      <w:r>
-        <w:t>8</w:t>
-      </w:r>
-      <w:r>
-        <w:t>.</w:t>
-      </w:r>
-      <w:r>
-        <w:t>7</w:t>
-      </w:r>
-      <w:r>
-        <w:t xml:space="preserve"> </w:t>
-      </w:r>
-      <w:r>
-        <w:t>Veure</w:t>
-      </w:r>
-      <w:r>
-        <w:t xml:space="preserve"> </w:t>
-      </w:r>
-      <w:r>
-        <w:t>i Eliminar Infant</w:t>
-      </w:r>
-    </w:p>
-    <w:p>
-      <w:pPr>
-        <w:pStyle w:val="PARAGRAPH"/>
       </w:pPr>
       <w:r>
         <w:t xml:space="preserve">Un cop fet el registre d’infants, l’usuari ha de poder veure tota </w:t>
@@ -3804,11 +3905,6 @@
       <w:r>
         <w:t xml:space="preserve"> tota la informació i en un futur implementar la funcionalitat d’editar-ne aquesta.</w:t>
       </w:r>
-    </w:p>
-    <w:p>
-      <w:pPr>
-        <w:pStyle w:val="PARAGRAPH"/>
-      </w:pPr>
     </w:p>
     <w:p>
       <w:pPr>
@@ -3828,46 +3924,6 @@
             <wp:extent cx="3114040" cy="760200"/>
             <wp:effectExtent l="0" t="0" r="0" b="0"/>
             <wp:docPr id="11" name="Imagen 11"/>
-            <wp:cNvGraphicFramePr>
-              <a:graphicFrameLocks xmlns:a="http://schemas.openxmlformats.org/drawingml/2006/main" noChangeAspect="1"/>
-            </wp:cNvGraphicFramePr>
-            <a:graphic xmlns:a="http://schemas.openxmlformats.org/drawingml/2006/main">
-              <a:graphicData uri="http://schemas.openxmlformats.org/drawingml/2006/picture">
-                <pic:pic xmlns:pic="http://schemas.openxmlformats.org/drawingml/2006/picture">
-                  <pic:nvPicPr>
-                    <pic:cNvPr id="1" name=""/>
-                    <pic:cNvPicPr/>
-                  </pic:nvPicPr>
-                  <pic:blipFill>
-                    <a:blip r:embed="rId19"/>
-                    <a:stretch>
-                      <a:fillRect/>
-                    </a:stretch>
-                  </pic:blipFill>
-                  <pic:spPr>
-                    <a:xfrm>
-                      <a:off x="0" y="0"/>
-                      <a:ext cx="3165780" cy="772831"/>
-                    </a:xfrm>
-                    <a:prstGeom prst="rect">
-                      <a:avLst/>
-                    </a:prstGeom>
-                  </pic:spPr>
-                </pic:pic>
-              </a:graphicData>
-            </a:graphic>
-          </wp:inline>
-        </w:drawing>
-      </w:r>
-      <w:r>
-        <w:rPr>
-          <w:noProof/>
-        </w:rPr>
-        <w:drawing>
-          <wp:inline distT="0" distB="0" distL="0" distR="0" wp14:anchorId="73ED692C" wp14:editId="75E8AFC6">
-            <wp:extent cx="3114040" cy="879577"/>
-            <wp:effectExtent l="0" t="0" r="0" b="0"/>
-            <wp:docPr id="12" name="Imagen 12"/>
             <wp:cNvGraphicFramePr>
               <a:graphicFrameLocks xmlns:a="http://schemas.openxmlformats.org/drawingml/2006/main" noChangeAspect="1"/>
             </wp:cNvGraphicFramePr>
@@ -3887,7 +3943,7 @@
                   <pic:spPr>
                     <a:xfrm>
                       <a:off x="0" y="0"/>
-                      <a:ext cx="3181981" cy="898767"/>
+                      <a:ext cx="3165780" cy="772831"/>
                     </a:xfrm>
                     <a:prstGeom prst="rect">
                       <a:avLst/>
@@ -3899,53 +3955,15 @@
           </wp:inline>
         </w:drawing>
       </w:r>
-    </w:p>
-    <w:p>
-      <w:pPr>
-        <w:pStyle w:val="Ttulo2"/>
-      </w:pPr>
-      <w:r>
-        <w:t>8</w:t>
-      </w:r>
-      <w:r>
-        <w:t>.</w:t>
-      </w:r>
-      <w:r>
-        <w:t>8</w:t>
-      </w:r>
-      <w:r>
-        <w:t xml:space="preserve"> </w:t>
-      </w:r>
-      <w:r>
-        <w:t xml:space="preserve">Veure </w:t>
-      </w:r>
-      <w:r>
-        <w:t>tots els Infants</w:t>
-      </w:r>
-    </w:p>
-    <w:p>
-      <w:pPr>
-        <w:pStyle w:val="PARAGRAPH"/>
-      </w:pPr>
-      <w:r>
-        <w:t>Per part dels usuaris amb rol d’administradors hauran de poder veure tots els infants inscrits a l’aplicació per accedir a la informació d’aquests si es cau. Com podem veure a la imatge aquests estan dividits per cursos els quals son desplegables igual que la informació dels infants.</w:t>
-      </w:r>
-    </w:p>
-    <w:p>
-      <w:pPr>
-        <w:pStyle w:val="Descripcin"/>
-        <w:ind w:firstLine="720"/>
-      </w:pPr>
       <w:r>
         <w:rPr>
           <w:noProof/>
         </w:rPr>
-        <w:lastRenderedPageBreak/>
         <w:drawing>
-          <wp:inline distT="0" distB="0" distL="0" distR="0" wp14:anchorId="5A1042A7" wp14:editId="26301191">
-            <wp:extent cx="2107527" cy="1609761"/>
+          <wp:inline distT="0" distB="0" distL="0" distR="0" wp14:anchorId="73ED692C" wp14:editId="75E8AFC6">
+            <wp:extent cx="3114040" cy="879577"/>
             <wp:effectExtent l="0" t="0" r="0" b="0"/>
-            <wp:docPr id="13" name="Imagen 13"/>
+            <wp:docPr id="12" name="Imagen 12"/>
             <wp:cNvGraphicFramePr>
               <a:graphicFrameLocks xmlns:a="http://schemas.openxmlformats.org/drawingml/2006/main" noChangeAspect="1"/>
             </wp:cNvGraphicFramePr>
@@ -3965,6 +3983,81 @@
                   <pic:spPr>
                     <a:xfrm>
                       <a:off x="0" y="0"/>
+                      <a:ext cx="3181981" cy="898767"/>
+                    </a:xfrm>
+                    <a:prstGeom prst="rect">
+                      <a:avLst/>
+                    </a:prstGeom>
+                  </pic:spPr>
+                </pic:pic>
+              </a:graphicData>
+            </a:graphic>
+          </wp:inline>
+        </w:drawing>
+      </w:r>
+    </w:p>
+    <w:p>
+      <w:pPr>
+        <w:pStyle w:val="Ttulo2"/>
+      </w:pPr>
+      <w:r>
+        <w:t>8</w:t>
+      </w:r>
+      <w:r>
+        <w:t>.</w:t>
+      </w:r>
+      <w:r>
+        <w:t>8</w:t>
+      </w:r>
+      <w:r>
+        <w:t xml:space="preserve"> </w:t>
+      </w:r>
+      <w:r>
+        <w:t>Veure tots els Infants</w:t>
+      </w:r>
+    </w:p>
+    <w:p>
+      <w:pPr>
+        <w:pStyle w:val="PARAGRAPH"/>
+      </w:pPr>
+      <w:r>
+        <w:t>Per part dels usuaris amb rol d’administradors hauran de poder veure tots els infants inscrits a l’aplicació per accedir a la informació d’aquests si es cau. Com podem veure a la imatge aquests estan dividits per cursos els quals son desplegables igual que la informació dels infants.</w:t>
+      </w:r>
+    </w:p>
+    <w:p>
+      <w:pPr>
+        <w:pStyle w:val="Descripcin"/>
+        <w:ind w:firstLine="720"/>
+      </w:pPr>
+      <w:r>
+        <w:rPr>
+          <w:noProof/>
+        </w:rPr>
+        <w:lastRenderedPageBreak/>
+        <w:drawing>
+          <wp:inline distT="0" distB="0" distL="0" distR="0" wp14:anchorId="5A1042A7" wp14:editId="26301191">
+            <wp:extent cx="2107527" cy="1609761"/>
+            <wp:effectExtent l="0" t="0" r="0" b="0"/>
+            <wp:docPr id="13" name="Imagen 13"/>
+            <wp:cNvGraphicFramePr>
+              <a:graphicFrameLocks xmlns:a="http://schemas.openxmlformats.org/drawingml/2006/main" noChangeAspect="1"/>
+            </wp:cNvGraphicFramePr>
+            <a:graphic xmlns:a="http://schemas.openxmlformats.org/drawingml/2006/main">
+              <a:graphicData uri="http://schemas.openxmlformats.org/drawingml/2006/picture">
+                <pic:pic xmlns:pic="http://schemas.openxmlformats.org/drawingml/2006/picture">
+                  <pic:nvPicPr>
+                    <pic:cNvPr id="1" name=""/>
+                    <pic:cNvPicPr/>
+                  </pic:nvPicPr>
+                  <pic:blipFill>
+                    <a:blip r:embed="rId22"/>
+                    <a:stretch>
+                      <a:fillRect/>
+                    </a:stretch>
+                  </pic:blipFill>
+                  <pic:spPr>
+                    <a:xfrm>
+                      <a:off x="0" y="0"/>
                       <a:ext cx="2127436" cy="1624968"/>
                     </a:xfrm>
                     <a:prstGeom prst="rect">
@@ -3980,13 +4073,784 @@
     </w:p>
     <w:p>
       <w:pPr>
+        <w:pStyle w:val="Ttulo2"/>
+      </w:pPr>
+      <w:r>
+        <w:t>8</w:t>
+      </w:r>
+      <w:r>
+        <w:t>.</w:t>
+      </w:r>
+      <w:r>
+        <w:t>9</w:t>
+      </w:r>
+      <w:r>
+        <w:t xml:space="preserve"> </w:t>
+      </w:r>
+      <w:r>
+        <w:t>Calendari</w:t>
+      </w:r>
+    </w:p>
+    <w:p>
+      <w:pPr>
         <w:pStyle w:val="PARAGRAPH"/>
       </w:pPr>
+      <w:r>
+        <w:t>Un cop finalitzada la par de visualització dels infants, vaig començar l</w:t>
+      </w:r>
+      <w:r>
+        <w:t xml:space="preserve">a creació del calendari que podem veure a la </w:t>
+      </w:r>
+      <w:proofErr w:type="spellStart"/>
+      <w:r>
+        <w:t>seguent</w:t>
+      </w:r>
+      <w:proofErr w:type="spellEnd"/>
+      <w:r>
+        <w:t xml:space="preserve"> figura</w:t>
+      </w:r>
+      <w:r>
+        <w:t>[]. La creació d’aquest</w:t>
+      </w:r>
+      <w:r>
+        <w:t xml:space="preserve"> va ser </w:t>
+      </w:r>
+      <w:r>
+        <w:t xml:space="preserve">necessari per a la funcionalitat de selecció de dies, </w:t>
+      </w:r>
+      <w:r>
+        <w:t>que</w:t>
+      </w:r>
+      <w:r>
+        <w:t xml:space="preserve"> ha sigut una de les funcionalitats </w:t>
+      </w:r>
+      <w:r>
+        <w:t>que més temps hem va requerir. El calendari pot canviar de mes i d’any i t’indica el dia al que et trobes. Quan selecciones un dia, aquest t’ho guarda a la llista de Dies Seleccionats per poder comprar el tiquet.</w:t>
+      </w:r>
+    </w:p>
+    <w:p>
+      <w:pPr>
+        <w:pStyle w:val="Descripcin"/>
+      </w:pPr>
+      <w:r>
+        <w:rPr>
+          <w:noProof/>
+        </w:rPr>
+        <w:drawing>
+          <wp:inline distT="0" distB="0" distL="0" distR="0" wp14:anchorId="1A704B64" wp14:editId="346CB9BF">
+            <wp:extent cx="3102610" cy="1449070"/>
+            <wp:effectExtent l="0" t="0" r="0" b="0"/>
+            <wp:docPr id="4" name="Imagen 4"/>
+            <wp:cNvGraphicFramePr>
+              <a:graphicFrameLocks xmlns:a="http://schemas.openxmlformats.org/drawingml/2006/main" noChangeAspect="1"/>
+            </wp:cNvGraphicFramePr>
+            <a:graphic xmlns:a="http://schemas.openxmlformats.org/drawingml/2006/main">
+              <a:graphicData uri="http://schemas.openxmlformats.org/drawingml/2006/picture">
+                <pic:pic xmlns:pic="http://schemas.openxmlformats.org/drawingml/2006/picture">
+                  <pic:nvPicPr>
+                    <pic:cNvPr id="1" name=""/>
+                    <pic:cNvPicPr/>
+                  </pic:nvPicPr>
+                  <pic:blipFill>
+                    <a:blip r:embed="rId23"/>
+                    <a:stretch>
+                      <a:fillRect/>
+                    </a:stretch>
+                  </pic:blipFill>
+                  <pic:spPr>
+                    <a:xfrm>
+                      <a:off x="0" y="0"/>
+                      <a:ext cx="3102610" cy="1449070"/>
+                    </a:xfrm>
+                    <a:prstGeom prst="rect">
+                      <a:avLst/>
+                    </a:prstGeom>
+                  </pic:spPr>
+                </pic:pic>
+              </a:graphicData>
+            </a:graphic>
+          </wp:inline>
+        </w:drawing>
+      </w:r>
+    </w:p>
+    <w:p>
+      <w:pPr>
+        <w:pStyle w:val="Ttulo2"/>
+      </w:pPr>
+      <w:r>
+        <w:t>8</w:t>
+      </w:r>
+      <w:r>
+        <w:t>.</w:t>
+      </w:r>
+      <w:r>
+        <w:t>10</w:t>
+      </w:r>
+      <w:r>
+        <w:t xml:space="preserve"> </w:t>
+      </w:r>
+      <w:r>
+        <w:t>Selecció de dies i compra de Tiquets</w:t>
+      </w:r>
     </w:p>
     <w:p>
       <w:pPr>
         <w:pStyle w:val="PARAGRAPH"/>
       </w:pPr>
+      <w:r>
+        <w:t xml:space="preserve">Per acabar la funcionalitat de la selecció de dies, al clicar sobre el boto de compra en el calendari vist anteriorment, t’apareix un menú on has de seleccionar que dia ve cada infants si en tens més de un i on hauràs d’escollir el tipus de </w:t>
+      </w:r>
+      <w:proofErr w:type="spellStart"/>
+      <w:r>
+        <w:t>menu</w:t>
+      </w:r>
+      <w:proofErr w:type="spellEnd"/>
+      <w:r>
+        <w:t xml:space="preserve"> (Normal, </w:t>
+      </w:r>
+      <w:proofErr w:type="spellStart"/>
+      <w:r>
+        <w:t>Celiac</w:t>
+      </w:r>
+      <w:proofErr w:type="spellEnd"/>
+      <w:r>
+        <w:t xml:space="preserve">, </w:t>
+      </w:r>
+      <w:proofErr w:type="spellStart"/>
+      <w:r>
+        <w:t>Halal</w:t>
+      </w:r>
+      <w:proofErr w:type="spellEnd"/>
+      <w:r>
+        <w:t>). Per fer la compra dels tiquets, si tens diners afegits a l’aplicació podràs comprar-ho, si no es el cas, hauràs d’afegir diners.</w:t>
+      </w:r>
+    </w:p>
+    <w:p>
+      <w:pPr>
+        <w:pStyle w:val="Descripcin"/>
+        <w:jc w:val="center"/>
+      </w:pPr>
+      <w:r>
+        <w:rPr>
+          <w:noProof/>
+        </w:rPr>
+        <w:drawing>
+          <wp:inline distT="0" distB="0" distL="0" distR="0" wp14:anchorId="47924428" wp14:editId="6E3DDB84">
+            <wp:extent cx="1533525" cy="1522492"/>
+            <wp:effectExtent l="0" t="0" r="0" b="0"/>
+            <wp:docPr id="6" name="Imagen 6"/>
+            <wp:cNvGraphicFramePr>
+              <a:graphicFrameLocks xmlns:a="http://schemas.openxmlformats.org/drawingml/2006/main" noChangeAspect="1"/>
+            </wp:cNvGraphicFramePr>
+            <a:graphic xmlns:a="http://schemas.openxmlformats.org/drawingml/2006/main">
+              <a:graphicData uri="http://schemas.openxmlformats.org/drawingml/2006/picture">
+                <pic:pic xmlns:pic="http://schemas.openxmlformats.org/drawingml/2006/picture">
+                  <pic:nvPicPr>
+                    <pic:cNvPr id="1" name=""/>
+                    <pic:cNvPicPr/>
+                  </pic:nvPicPr>
+                  <pic:blipFill>
+                    <a:blip r:embed="rId24"/>
+                    <a:stretch>
+                      <a:fillRect/>
+                    </a:stretch>
+                  </pic:blipFill>
+                  <pic:spPr>
+                    <a:xfrm>
+                      <a:off x="0" y="0"/>
+                      <a:ext cx="1553812" cy="1542633"/>
+                    </a:xfrm>
+                    <a:prstGeom prst="rect">
+                      <a:avLst/>
+                    </a:prstGeom>
+                  </pic:spPr>
+                </pic:pic>
+              </a:graphicData>
+            </a:graphic>
+          </wp:inline>
+        </w:drawing>
+      </w:r>
+    </w:p>
+    <w:p>
+      <w:pPr>
+        <w:pStyle w:val="Ttulo2"/>
+      </w:pPr>
+      <w:r>
+        <w:t>8</w:t>
+      </w:r>
+      <w:r>
+        <w:t>.</w:t>
+      </w:r>
+      <w:r>
+        <w:t>1</w:t>
+      </w:r>
+      <w:r>
+        <w:t>1 Afegir Diners</w:t>
+      </w:r>
+    </w:p>
+    <w:p>
+      <w:pPr>
+        <w:ind w:firstLine="360"/>
+      </w:pPr>
+      <w:r>
+        <w:t xml:space="preserve">Tot seguit per poder comprar els tiquets vaig implementar la funcionalitat de </w:t>
+      </w:r>
+      <w:proofErr w:type="spellStart"/>
+      <w:r>
+        <w:t>afergir</w:t>
+      </w:r>
+      <w:proofErr w:type="spellEnd"/>
+      <w:r>
+        <w:t xml:space="preserve"> diners. </w:t>
+      </w:r>
+      <w:r>
+        <w:t>Aquesta funcionalitat ha sigut simulada</w:t>
+      </w:r>
+      <w:r>
+        <w:t xml:space="preserve"> afegint diners no reals</w:t>
+      </w:r>
+      <w:r>
+        <w:t xml:space="preserve">, </w:t>
+      </w:r>
+      <w:proofErr w:type="spellStart"/>
+      <w:r>
+        <w:t>pero</w:t>
+      </w:r>
+      <w:proofErr w:type="spellEnd"/>
+      <w:r>
+        <w:t xml:space="preserve"> en un futur haurem d’implementar la funcionalitat real amb algun </w:t>
+      </w:r>
+      <w:proofErr w:type="spellStart"/>
+      <w:r>
+        <w:t>plugin</w:t>
+      </w:r>
+      <w:proofErr w:type="spellEnd"/>
+      <w:r>
+        <w:t xml:space="preserve">. Hem decidit simular-la per no </w:t>
+      </w:r>
+      <w:proofErr w:type="spellStart"/>
+      <w:r>
+        <w:t>pedre</w:t>
+      </w:r>
+      <w:proofErr w:type="spellEnd"/>
+      <w:r>
+        <w:t xml:space="preserve"> temps en aquesta funcionalitat i poder </w:t>
+      </w:r>
+      <w:proofErr w:type="spellStart"/>
+      <w:r>
+        <w:t>centra-nos</w:t>
+      </w:r>
+      <w:proofErr w:type="spellEnd"/>
+      <w:r>
+        <w:t xml:space="preserve"> en les altres.</w:t>
+      </w:r>
+    </w:p>
+    <w:p>
+      <w:pPr>
+        <w:pStyle w:val="Descripcin"/>
+        <w:jc w:val="center"/>
+      </w:pPr>
+      <w:r>
+        <w:rPr>
+          <w:noProof/>
+        </w:rPr>
+        <w:drawing>
+          <wp:inline distT="0" distB="0" distL="0" distR="0" wp14:anchorId="58A29135" wp14:editId="4BDD1781">
+            <wp:extent cx="1295400" cy="797497"/>
+            <wp:effectExtent l="0" t="0" r="0" b="0"/>
+            <wp:docPr id="9" name="Imagen 9"/>
+            <wp:cNvGraphicFramePr>
+              <a:graphicFrameLocks xmlns:a="http://schemas.openxmlformats.org/drawingml/2006/main" noChangeAspect="1"/>
+            </wp:cNvGraphicFramePr>
+            <a:graphic xmlns:a="http://schemas.openxmlformats.org/drawingml/2006/main">
+              <a:graphicData uri="http://schemas.openxmlformats.org/drawingml/2006/picture">
+                <pic:pic xmlns:pic="http://schemas.openxmlformats.org/drawingml/2006/picture">
+                  <pic:nvPicPr>
+                    <pic:cNvPr id="1" name=""/>
+                    <pic:cNvPicPr/>
+                  </pic:nvPicPr>
+                  <pic:blipFill>
+                    <a:blip r:embed="rId25"/>
+                    <a:stretch>
+                      <a:fillRect/>
+                    </a:stretch>
+                  </pic:blipFill>
+                  <pic:spPr>
+                    <a:xfrm>
+                      <a:off x="0" y="0"/>
+                      <a:ext cx="1334825" cy="821768"/>
+                    </a:xfrm>
+                    <a:prstGeom prst="rect">
+                      <a:avLst/>
+                    </a:prstGeom>
+                  </pic:spPr>
+                </pic:pic>
+              </a:graphicData>
+            </a:graphic>
+          </wp:inline>
+        </w:drawing>
+      </w:r>
+    </w:p>
+    <w:p>
+      <w:r>
+        <w:t>Un cop fer l’ingr</w:t>
+      </w:r>
+      <w:r>
+        <w:t>é</w:t>
+      </w:r>
+      <w:r>
+        <w:t>s dels diners, al men</w:t>
+      </w:r>
+      <w:r>
+        <w:t>ú</w:t>
+      </w:r>
+      <w:r>
+        <w:t xml:space="preserve"> de navegació de la pagina pots veure el saldo que tens disponible com es mostra en la </w:t>
+      </w:r>
+      <w:proofErr w:type="spellStart"/>
+      <w:r>
+        <w:t>seguent</w:t>
+      </w:r>
+      <w:proofErr w:type="spellEnd"/>
+      <w:r>
+        <w:t xml:space="preserve"> imatge.</w:t>
+      </w:r>
+    </w:p>
+    <w:p>
+      <w:pPr>
+        <w:pStyle w:val="Descripcin"/>
+        <w:jc w:val="center"/>
+      </w:pPr>
+      <w:r>
+        <w:rPr>
+          <w:noProof/>
+        </w:rPr>
+        <w:drawing>
+          <wp:inline distT="0" distB="0" distL="0" distR="0" wp14:anchorId="33B57A1F" wp14:editId="49069431">
+            <wp:extent cx="2360428" cy="278749"/>
+            <wp:effectExtent l="0" t="0" r="0" b="0"/>
+            <wp:docPr id="16" name="Imagen 16"/>
+            <wp:cNvGraphicFramePr>
+              <a:graphicFrameLocks xmlns:a="http://schemas.openxmlformats.org/drawingml/2006/main" noChangeAspect="1"/>
+            </wp:cNvGraphicFramePr>
+            <a:graphic xmlns:a="http://schemas.openxmlformats.org/drawingml/2006/main">
+              <a:graphicData uri="http://schemas.openxmlformats.org/drawingml/2006/picture">
+                <pic:pic xmlns:pic="http://schemas.openxmlformats.org/drawingml/2006/picture">
+                  <pic:nvPicPr>
+                    <pic:cNvPr id="1" name=""/>
+                    <pic:cNvPicPr/>
+                  </pic:nvPicPr>
+                  <pic:blipFill>
+                    <a:blip r:embed="rId26"/>
+                    <a:stretch>
+                      <a:fillRect/>
+                    </a:stretch>
+                  </pic:blipFill>
+                  <pic:spPr>
+                    <a:xfrm>
+                      <a:off x="0" y="0"/>
+                      <a:ext cx="2424096" cy="286268"/>
+                    </a:xfrm>
+                    <a:prstGeom prst="rect">
+                      <a:avLst/>
+                    </a:prstGeom>
+                  </pic:spPr>
+                </pic:pic>
+              </a:graphicData>
+            </a:graphic>
+          </wp:inline>
+        </w:drawing>
+      </w:r>
+    </w:p>
+    <w:p>
+      <w:pPr>
+        <w:pStyle w:val="Ttulo2"/>
+      </w:pPr>
+      <w:r>
+        <w:t>8</w:t>
+      </w:r>
+      <w:r>
+        <w:t>.</w:t>
+      </w:r>
+      <w:r>
+        <w:t>1</w:t>
+      </w:r>
+      <w:r>
+        <w:t>2</w:t>
+      </w:r>
+      <w:r>
+        <w:t xml:space="preserve"> </w:t>
+      </w:r>
+      <w:r>
+        <w:t>Veure menú del dia</w:t>
+      </w:r>
+    </w:p>
+    <w:p>
+      <w:pPr>
+        <w:pStyle w:val="PARAGRAPHnoindent"/>
+      </w:pPr>
+      <w:r>
+        <w:t xml:space="preserve">Amb aquesta funcionalitat </w:t>
+      </w:r>
+      <w:r>
+        <w:t xml:space="preserve">els usuaris </w:t>
+      </w:r>
+      <w:r>
+        <w:t>p</w:t>
+      </w:r>
+      <w:r>
+        <w:t>oden</w:t>
+      </w:r>
+      <w:r>
+        <w:t xml:space="preserve"> veure els diferents menús que hi ha a l’escola el dia seleccionat. Per defecte es veuen els menús del dia al que et trobes</w:t>
+      </w:r>
+      <w:r>
+        <w:t xml:space="preserve"> i p</w:t>
+      </w:r>
+      <w:r>
+        <w:t>er part dels administradors, també els poden eliminar.</w:t>
+      </w:r>
+    </w:p>
+    <w:p>
+      <w:pPr>
+        <w:pStyle w:val="Descripcin"/>
+      </w:pPr>
+      <w:r>
+        <w:rPr>
+          <w:noProof/>
+        </w:rPr>
+        <w:drawing>
+          <wp:inline distT="0" distB="0" distL="0" distR="0" wp14:anchorId="4237C03A" wp14:editId="4141A784">
+            <wp:extent cx="3102610" cy="759997"/>
+            <wp:effectExtent l="0" t="0" r="0" b="0"/>
+            <wp:docPr id="17" name="Imagen 17"/>
+            <wp:cNvGraphicFramePr>
+              <a:graphicFrameLocks xmlns:a="http://schemas.openxmlformats.org/drawingml/2006/main" noChangeAspect="1"/>
+            </wp:cNvGraphicFramePr>
+            <a:graphic xmlns:a="http://schemas.openxmlformats.org/drawingml/2006/main">
+              <a:graphicData uri="http://schemas.openxmlformats.org/drawingml/2006/picture">
+                <pic:pic xmlns:pic="http://schemas.openxmlformats.org/drawingml/2006/picture">
+                  <pic:nvPicPr>
+                    <pic:cNvPr id="1" name=""/>
+                    <pic:cNvPicPr/>
+                  </pic:nvPicPr>
+                  <pic:blipFill>
+                    <a:blip r:embed="rId27"/>
+                    <a:stretch>
+                      <a:fillRect/>
+                    </a:stretch>
+                  </pic:blipFill>
+                  <pic:spPr>
+                    <a:xfrm>
+                      <a:off x="0" y="0"/>
+                      <a:ext cx="3102610" cy="759997"/>
+                    </a:xfrm>
+                    <a:prstGeom prst="rect">
+                      <a:avLst/>
+                    </a:prstGeom>
+                  </pic:spPr>
+                </pic:pic>
+              </a:graphicData>
+            </a:graphic>
+          </wp:inline>
+        </w:drawing>
+      </w:r>
+    </w:p>
+    <w:p>
+      <w:pPr>
+        <w:pStyle w:val="Ttulo2"/>
+      </w:pPr>
+      <w:r>
+        <w:t>8</w:t>
+      </w:r>
+      <w:r>
+        <w:t>.</w:t>
+      </w:r>
+      <w:r>
+        <w:t>1</w:t>
+      </w:r>
+      <w:r>
+        <w:t>3</w:t>
+      </w:r>
+      <w:r>
+        <w:t xml:space="preserve"> </w:t>
+      </w:r>
+      <w:r>
+        <w:t>Visualització dels tiquets comprats</w:t>
+      </w:r>
+    </w:p>
+    <w:p>
+      <w:pPr>
+        <w:pStyle w:val="PARAGRAPHnoindent"/>
+      </w:pPr>
+      <w:r>
+        <w:t xml:space="preserve">Aquesta funcionalitat servirà per a que els usuaris puguin veure els tiquets que han comprat i per a </w:t>
+      </w:r>
+      <w:proofErr w:type="spellStart"/>
+      <w:r>
+        <w:t>qué</w:t>
+      </w:r>
+      <w:proofErr w:type="spellEnd"/>
+      <w:r>
+        <w:t xml:space="preserve"> infants són. Com podem veure a </w:t>
+      </w:r>
+      <w:proofErr w:type="spellStart"/>
+      <w:r>
+        <w:t>l’imatge</w:t>
+      </w:r>
+      <w:proofErr w:type="spellEnd"/>
+      <w:r>
+        <w:t xml:space="preserve"> apareix la data que es quedarà al menjador, el nom de l’infant i si el tiquet es troba pagat. Un cop passa la data del dia de menjador els tiquets es veuen en l’apartat de “Tiquets Passats”.</w:t>
+      </w:r>
+    </w:p>
+    <w:p>
+      <w:pPr>
+        <w:pStyle w:val="Descripcin"/>
+        <w:jc w:val="center"/>
+      </w:pPr>
+      <w:r>
+        <w:rPr>
+          <w:noProof/>
+        </w:rPr>
+        <w:drawing>
+          <wp:inline distT="0" distB="0" distL="0" distR="0" wp14:anchorId="6A276697" wp14:editId="7BFDFE7F">
+            <wp:extent cx="1932160" cy="1623841"/>
+            <wp:effectExtent l="0" t="0" r="0" b="0"/>
+            <wp:docPr id="18" name="Imagen 18"/>
+            <wp:cNvGraphicFramePr>
+              <a:graphicFrameLocks xmlns:a="http://schemas.openxmlformats.org/drawingml/2006/main" noChangeAspect="1"/>
+            </wp:cNvGraphicFramePr>
+            <a:graphic xmlns:a="http://schemas.openxmlformats.org/drawingml/2006/main">
+              <a:graphicData uri="http://schemas.openxmlformats.org/drawingml/2006/picture">
+                <pic:pic xmlns:pic="http://schemas.openxmlformats.org/drawingml/2006/picture">
+                  <pic:nvPicPr>
+                    <pic:cNvPr id="1" name=""/>
+                    <pic:cNvPicPr/>
+                  </pic:nvPicPr>
+                  <pic:blipFill>
+                    <a:blip r:embed="rId28"/>
+                    <a:stretch>
+                      <a:fillRect/>
+                    </a:stretch>
+                  </pic:blipFill>
+                  <pic:spPr>
+                    <a:xfrm>
+                      <a:off x="0" y="0"/>
+                      <a:ext cx="1954844" cy="1642905"/>
+                    </a:xfrm>
+                    <a:prstGeom prst="rect">
+                      <a:avLst/>
+                    </a:prstGeom>
+                  </pic:spPr>
+                </pic:pic>
+              </a:graphicData>
+            </a:graphic>
+          </wp:inline>
+        </w:drawing>
+      </w:r>
+    </w:p>
+    <w:p>
+      <w:pPr>
+        <w:pStyle w:val="Ttulo2"/>
+      </w:pPr>
+      <w:r>
+        <w:t>8</w:t>
+      </w:r>
+      <w:r>
+        <w:t>.</w:t>
+      </w:r>
+      <w:r>
+        <w:t>1</w:t>
+      </w:r>
+      <w:r>
+        <w:t>4</w:t>
+      </w:r>
+      <w:r>
+        <w:t xml:space="preserve"> </w:t>
+      </w:r>
+      <w:r>
+        <w:t>Visualització de</w:t>
+      </w:r>
+      <w:r>
+        <w:t>ls Infants Inscrits</w:t>
+      </w:r>
+    </w:p>
+    <w:p>
+      <w:pPr>
+        <w:pStyle w:val="PARAGRAPHnoindent"/>
+      </w:pPr>
+      <w:r>
+        <w:t xml:space="preserve">Per part dels administradors han de poder veure que infant es queda cada dia de menjador. Aquesta funcionalitat </w:t>
+      </w:r>
+      <w:proofErr w:type="spellStart"/>
+      <w:r>
+        <w:t>le</w:t>
+      </w:r>
+      <w:proofErr w:type="spellEnd"/>
+      <w:r>
+        <w:t xml:space="preserve"> he aplicat fent un calendari on </w:t>
+      </w:r>
+      <w:proofErr w:type="spellStart"/>
+      <w:r>
+        <w:t>seleciones</w:t>
+      </w:r>
+      <w:proofErr w:type="spellEnd"/>
+      <w:r>
+        <w:t xml:space="preserve"> el dia que vols veure i apareixen els infants inscrits separats per cursos. També es pot veure si aquest ha pagat el dia de menjador o no.</w:t>
+      </w:r>
+    </w:p>
+    <w:p>
+      <w:pPr>
+        <w:pStyle w:val="Descripcin"/>
+        <w:jc w:val="center"/>
+      </w:pPr>
+      <w:r>
+        <w:rPr>
+          <w:noProof/>
+        </w:rPr>
+        <w:drawing>
+          <wp:inline distT="0" distB="0" distL="0" distR="0" wp14:anchorId="044BF995" wp14:editId="663281E9">
+            <wp:extent cx="2009553" cy="1551940"/>
+            <wp:effectExtent l="0" t="0" r="0" b="0"/>
+            <wp:docPr id="14" name="Imagen 14"/>
+            <wp:cNvGraphicFramePr>
+              <a:graphicFrameLocks xmlns:a="http://schemas.openxmlformats.org/drawingml/2006/main" noChangeAspect="1"/>
+            </wp:cNvGraphicFramePr>
+            <a:graphic xmlns:a="http://schemas.openxmlformats.org/drawingml/2006/main">
+              <a:graphicData uri="http://schemas.openxmlformats.org/drawingml/2006/picture">
+                <pic:pic xmlns:pic="http://schemas.openxmlformats.org/drawingml/2006/picture">
+                  <pic:nvPicPr>
+                    <pic:cNvPr id="1" name=""/>
+                    <pic:cNvPicPr/>
+                  </pic:nvPicPr>
+                  <pic:blipFill>
+                    <a:blip r:embed="rId29"/>
+                    <a:stretch>
+                      <a:fillRect/>
+                    </a:stretch>
+                  </pic:blipFill>
+                  <pic:spPr>
+                    <a:xfrm>
+                      <a:off x="0" y="0"/>
+                      <a:ext cx="2024044" cy="1563131"/>
+                    </a:xfrm>
+                    <a:prstGeom prst="rect">
+                      <a:avLst/>
+                    </a:prstGeom>
+                  </pic:spPr>
+                </pic:pic>
+              </a:graphicData>
+            </a:graphic>
+          </wp:inline>
+        </w:drawing>
+      </w:r>
+    </w:p>
+    <w:p>
+      <w:pPr>
+        <w:pStyle w:val="Ttulo2"/>
+      </w:pPr>
+      <w:r>
+        <w:lastRenderedPageBreak/>
+        <w:t>8</w:t>
+      </w:r>
+      <w:r>
+        <w:t>.</w:t>
+      </w:r>
+      <w:r>
+        <w:t>1</w:t>
+      </w:r>
+      <w:r>
+        <w:t>5</w:t>
+      </w:r>
+      <w:r>
+        <w:t xml:space="preserve"> </w:t>
+      </w:r>
+      <w:r>
+        <w:t>Afegir Menú</w:t>
+      </w:r>
+    </w:p>
+    <w:p>
+      <w:r>
+        <w:t xml:space="preserve">Per tal de complementar la visualització dels menús, els administradors han de poder afegir aquest. Com podem veure a la </w:t>
+      </w:r>
+      <w:proofErr w:type="spellStart"/>
+      <w:r>
+        <w:t>seguent</w:t>
+      </w:r>
+      <w:proofErr w:type="spellEnd"/>
+      <w:r>
+        <w:t xml:space="preserve"> figura[], </w:t>
+      </w:r>
+      <w:proofErr w:type="spellStart"/>
+      <w:r>
+        <w:t>l’adicció</w:t>
+      </w:r>
+      <w:proofErr w:type="spellEnd"/>
+      <w:r>
+        <w:t xml:space="preserve"> dels menús es fa amb un formulari que et demana la data d’aquest, el primer plat, el segon, el </w:t>
+      </w:r>
+      <w:proofErr w:type="spellStart"/>
+      <w:r>
+        <w:t>postre</w:t>
+      </w:r>
+      <w:proofErr w:type="spellEnd"/>
+      <w:r>
+        <w:t xml:space="preserve"> i de quin tipus de </w:t>
+      </w:r>
+      <w:proofErr w:type="spellStart"/>
+      <w:r>
+        <w:t>menu</w:t>
+      </w:r>
+      <w:proofErr w:type="spellEnd"/>
+      <w:r>
+        <w:t xml:space="preserve"> es tracta.</w:t>
+      </w:r>
+    </w:p>
+    <w:p>
+      <w:pPr>
+        <w:pStyle w:val="Descripcin"/>
+        <w:jc w:val="center"/>
+      </w:pPr>
+      <w:r>
+        <w:rPr>
+          <w:noProof/>
+        </w:rPr>
+        <w:drawing>
+          <wp:inline distT="0" distB="0" distL="0" distR="0" wp14:anchorId="76526A19" wp14:editId="6AB6009E">
+            <wp:extent cx="2208557" cy="1010093"/>
+            <wp:effectExtent l="0" t="0" r="0" b="0"/>
+            <wp:docPr id="15" name="Imagen 15"/>
+            <wp:cNvGraphicFramePr>
+              <a:graphicFrameLocks xmlns:a="http://schemas.openxmlformats.org/drawingml/2006/main" noChangeAspect="1"/>
+            </wp:cNvGraphicFramePr>
+            <a:graphic xmlns:a="http://schemas.openxmlformats.org/drawingml/2006/main">
+              <a:graphicData uri="http://schemas.openxmlformats.org/drawingml/2006/picture">
+                <pic:pic xmlns:pic="http://schemas.openxmlformats.org/drawingml/2006/picture">
+                  <pic:nvPicPr>
+                    <pic:cNvPr id="1" name=""/>
+                    <pic:cNvPicPr/>
+                  </pic:nvPicPr>
+                  <pic:blipFill>
+                    <a:blip r:embed="rId30"/>
+                    <a:stretch>
+                      <a:fillRect/>
+                    </a:stretch>
+                  </pic:blipFill>
+                  <pic:spPr>
+                    <a:xfrm>
+                      <a:off x="0" y="0"/>
+                      <a:ext cx="2232980" cy="1021263"/>
+                    </a:xfrm>
+                    <a:prstGeom prst="rect">
+                      <a:avLst/>
+                    </a:prstGeom>
+                  </pic:spPr>
+                </pic:pic>
+              </a:graphicData>
+            </a:graphic>
+          </wp:inline>
+        </w:drawing>
+      </w:r>
     </w:p>
     <w:p>
       <w:pPr>
@@ -4001,7 +4865,7 @@
         <w:rPr>
           <w:color w:val="000000"/>
         </w:rPr>
-        <w:t>7</w:t>
+        <w:t>9</w:t>
       </w:r>
       <w:r>
         <w:rPr>
@@ -4016,6 +4880,62 @@
         <w:t>Arbre de components</w:t>
       </w:r>
       <w:bookmarkEnd w:id="3"/>
+    </w:p>
+    <w:p>
+      <w:pPr>
+        <w:pStyle w:val="PARAGRAPHnoindent"/>
+      </w:pPr>
+      <w:r>
+        <w:t xml:space="preserve">Finalment </w:t>
+      </w:r>
+      <w:proofErr w:type="spellStart"/>
+      <w:r>
+        <w:t>l’abre</w:t>
+      </w:r>
+      <w:proofErr w:type="spellEnd"/>
+      <w:r>
+        <w:t xml:space="preserve"> de components que ens trobem un cop realitzades les </w:t>
+      </w:r>
+      <w:proofErr w:type="spellStart"/>
+      <w:r>
+        <w:t>funcionalitas</w:t>
+      </w:r>
+      <w:proofErr w:type="spellEnd"/>
+      <w:r>
+        <w:t xml:space="preserve"> es el </w:t>
+      </w:r>
+      <w:proofErr w:type="spellStart"/>
+      <w:r>
+        <w:t>seguent</w:t>
+      </w:r>
+      <w:proofErr w:type="spellEnd"/>
+      <w:r>
+        <w:t xml:space="preserve"> []. Com podem veure l’aplicació web té molts components creats amb </w:t>
+      </w:r>
+      <w:proofErr w:type="spellStart"/>
+      <w:r>
+        <w:t>ReactJS</w:t>
+      </w:r>
+      <w:proofErr w:type="spellEnd"/>
+      <w:r>
+        <w:t xml:space="preserve"> entrellaçats, dins d’aquets hi ha infinitud de funcions per tal </w:t>
+      </w:r>
+      <w:proofErr w:type="spellStart"/>
+      <w:r>
+        <w:t>d’asolir</w:t>
+      </w:r>
+      <w:proofErr w:type="spellEnd"/>
+      <w:r>
+        <w:t xml:space="preserve"> els requisits funcionals establerts al principi del TFG. A part d’aquest codi també trobem tot el </w:t>
+      </w:r>
+      <w:proofErr w:type="spellStart"/>
+      <w:r>
+        <w:t>backend</w:t>
+      </w:r>
+      <w:proofErr w:type="spellEnd"/>
+      <w:r>
+        <w:t xml:space="preserve"> creat amb PHP per fer les consultes pertinents a la base de dades.</w:t>
+      </w:r>
     </w:p>
     <w:p>
       <w:pPr>
@@ -4029,7 +4949,7 @@
         <w:rPr>
           <w:color w:val="000000"/>
         </w:rPr>
-        <w:t>7</w:t>
+        <w:t>10</w:t>
       </w:r>
       <w:r>
         <w:rPr>
@@ -4037,17 +4957,118 @@
         </w:rPr>
         <w:tab/>
       </w:r>
-      <w:r>
-        <w:rPr>
-          <w:color w:val="000000"/>
-        </w:rPr>
-        <w:t>Problemes trobats</w:t>
-      </w:r>
-    </w:p>
-    <w:p>
-      <w:pPr>
-        <w:pStyle w:val="PARAGRAPHnoindent"/>
-      </w:pPr>
+      <w:proofErr w:type="spellStart"/>
+      <w:r>
+        <w:rPr>
+          <w:color w:val="000000"/>
+        </w:rPr>
+        <w:t>Testi</w:t>
+      </w:r>
+      <w:r>
+        <w:rPr>
+          <w:color w:val="000000"/>
+        </w:rPr>
+        <w:t>n</w:t>
+      </w:r>
+      <w:r>
+        <w:rPr>
+          <w:color w:val="000000"/>
+        </w:rPr>
+        <w:t>g</w:t>
+      </w:r>
+      <w:proofErr w:type="spellEnd"/>
+      <w:r>
+        <w:rPr>
+          <w:color w:val="000000"/>
+        </w:rPr>
+        <w:t xml:space="preserve"> de l’aplicació</w:t>
+      </w:r>
+    </w:p>
+    <w:p>
+      <w:pPr>
+        <w:pStyle w:val="PARAGRAPH"/>
+        <w:ind w:firstLine="0"/>
+      </w:pPr>
+      <w:r>
+        <w:t xml:space="preserve">Encara que l’aplicació es una </w:t>
+      </w:r>
+      <w:proofErr w:type="spellStart"/>
+      <w:r>
+        <w:t>demo</w:t>
+      </w:r>
+      <w:proofErr w:type="spellEnd"/>
+      <w:r>
+        <w:t xml:space="preserve"> de la futura aplicació que volem crear, he fet un </w:t>
+      </w:r>
+      <w:proofErr w:type="spellStart"/>
+      <w:r>
+        <w:t>Testing</w:t>
+      </w:r>
+      <w:proofErr w:type="spellEnd"/>
+      <w:r>
+        <w:t xml:space="preserve"> per tal de que les funcionalitats creades fins ara siguin correctes i veure que l’aplicació es  intuïtiva i fàcil d’utilitzar. Per fer aquest </w:t>
+      </w:r>
+      <w:proofErr w:type="spellStart"/>
+      <w:r>
+        <w:t>testing</w:t>
+      </w:r>
+      <w:proofErr w:type="spellEnd"/>
+      <w:r>
+        <w:t xml:space="preserve"> he fet que persones alienes al projecte utilitzin l’aplicació web.</w:t>
+      </w:r>
+    </w:p>
+    <w:p>
+      <w:pPr>
+        <w:pStyle w:val="PARAGRAPH"/>
+        <w:ind w:firstLine="0"/>
+      </w:pPr>
+    </w:p>
+    <w:p>
+      <w:pPr>
+        <w:pStyle w:val="PARAGRAPH"/>
+        <w:ind w:firstLine="0"/>
+      </w:pPr>
+      <w:r>
+        <w:t xml:space="preserve">Primer per l’han testejat amb el rol d’usuari i tot seguit amb el rol d’administrador. En aquest primer </w:t>
+      </w:r>
+      <w:proofErr w:type="spellStart"/>
+      <w:r>
+        <w:t>testeig</w:t>
+      </w:r>
+      <w:proofErr w:type="spellEnd"/>
+      <w:r>
+        <w:t xml:space="preserve"> els hi feia preguntes sobre com afegiries un fill, com compraries un tiquet per un dia, com afegiries els diners, com veuries el menú d’un dia i com veuries els tiquets ja comprats.</w:t>
+      </w:r>
+    </w:p>
+    <w:p>
+      <w:pPr>
+        <w:pStyle w:val="PARAGRAPH"/>
+        <w:ind w:firstLine="0"/>
+      </w:pPr>
+    </w:p>
+    <w:p>
+      <w:pPr>
+        <w:pStyle w:val="PARAGRAPH"/>
+        <w:ind w:firstLine="0"/>
+      </w:pPr>
+      <w:r>
+        <w:t>I seguidament amb el rol d’administrador les preguntes que els hi feia, eren, com afegiries un usuari, com veuries els infants inscrits un dia en específic, com veuries tots els infants, com afegiries un menú.</w:t>
+      </w:r>
+    </w:p>
+    <w:p>
+      <w:pPr>
+        <w:pStyle w:val="PARAGRAPH"/>
+        <w:ind w:firstLine="0"/>
+      </w:pPr>
+    </w:p>
+    <w:p>
+      <w:pPr>
+        <w:pStyle w:val="PARAGRAPH"/>
+        <w:ind w:firstLine="0"/>
+      </w:pPr>
+      <w:r>
+        <w:t xml:space="preserve">Un cop fetes les preguntes, les persones que ho han testejat m’han donat un feedback positiu, on la majoria d’ells resolien les qüestions sense gaire complicació. </w:t>
+      </w:r>
     </w:p>
     <w:p>
       <w:pPr>
@@ -4061,7 +5082,7 @@
         <w:rPr>
           <w:color w:val="000000"/>
         </w:rPr>
-        <w:t>7</w:t>
+        <w:t>11</w:t>
       </w:r>
       <w:r>
         <w:rPr>
@@ -4073,23 +5094,37 @@
         <w:rPr>
           <w:color w:val="000000"/>
         </w:rPr>
-        <w:t>Resultats</w:t>
-      </w:r>
-    </w:p>
-    <w:p>
-      <w:pPr>
-        <w:pStyle w:val="PARAGRAPH"/>
-      </w:pPr>
-      <w:r>
-        <w:t xml:space="preserve">A data de realització d’aquest informe, els resultats ja son molt visibles i gairebé puc donar per finalitzat el meu TFG. La idea d’aquest projecte era construir una </w:t>
-      </w:r>
-      <w:proofErr w:type="spellStart"/>
-      <w:r>
-        <w:t>demo</w:t>
-      </w:r>
-      <w:proofErr w:type="spellEnd"/>
-      <w:r>
-        <w:t xml:space="preserve"> d’una aplicació que pogués gestionar tiquets menjador d’una escola que complís certs objectius.</w:t>
+        <w:t>Problemes trobats</w:t>
+      </w:r>
+    </w:p>
+    <w:p>
+      <w:pPr>
+        <w:pStyle w:val="PARAGRAPHnoindent"/>
+      </w:pPr>
+      <w:r>
+        <w:t xml:space="preserve">Els principals problemes trobats durant el desenvolupament de l’aplicació web han estat a l’hora d’integrar </w:t>
+      </w:r>
+      <w:proofErr w:type="spellStart"/>
+      <w:r>
+        <w:t>ReactJS</w:t>
+      </w:r>
+      <w:proofErr w:type="spellEnd"/>
+      <w:r>
+        <w:t xml:space="preserve"> amb el </w:t>
+      </w:r>
+      <w:proofErr w:type="spellStart"/>
+      <w:r>
+        <w:t>backend</w:t>
+      </w:r>
+      <w:proofErr w:type="spellEnd"/>
+      <w:r>
+        <w:t xml:space="preserve"> fet amb PHP, al no haver utilitzat mai aquesta llibreria no tenia del tot clar com fer-ho. Per poder resoldre aquest problema he hagut de llegir i veure vídeos sobre PHP i consultes Fetch</w:t>
+      </w:r>
+      <w:r>
+        <w:t>[]</w:t>
+      </w:r>
+      <w:r>
+        <w:t>.</w:t>
       </w:r>
     </w:p>
     <w:p>
@@ -4097,8 +5132,227 @@
         <w:pStyle w:val="PARAGRAPH"/>
         <w:ind w:firstLine="0"/>
       </w:pPr>
-      <w:r>
-        <w:t>En el començament del nostre TFG vam definir una sèrie d’objectius i requeriments que el nostre projecte hauria de complir. El primer objectiu que vam definir va ser “Crear una aplicació web per gestionar tiquets menjador d’una escola”, el qual es molt general, però ve seguit dels requisits funcionals que també vam definir al començament del projecte de la nostra aplicació. A continuació veurem els resultats aconseguits:</w:t>
+    </w:p>
+    <w:p>
+      <w:pPr>
+        <w:pStyle w:val="PARAGRAPH"/>
+        <w:ind w:firstLine="0"/>
+      </w:pPr>
+      <w:r>
+        <w:t xml:space="preserve">Un cop assolit l’anterior problema, hi he tingut varis de </w:t>
+      </w:r>
+      <w:r>
+        <w:t xml:space="preserve">consultes SQL amb PHP. Com he dit amb anterioritat l’aplicació utilitza </w:t>
+      </w:r>
+      <w:proofErr w:type="spellStart"/>
+      <w:r>
+        <w:t>MySQL</w:t>
+      </w:r>
+      <w:proofErr w:type="spellEnd"/>
+      <w:r>
+        <w:t xml:space="preserve"> per emmagatzemar </w:t>
+      </w:r>
+      <w:proofErr w:type="spellStart"/>
+      <w:r>
+        <w:t>l’informació</w:t>
+      </w:r>
+      <w:proofErr w:type="spellEnd"/>
+      <w:r>
+        <w:t>, i per poder emmagatzemar-la i extreure-la es necessari fer consultes SQL que depenent la funcionalitat que estigués creant era bastant complicades. Però finalment he pogut resoldre aquest problema llegint molt sobre consultes SQL a PHP</w:t>
+      </w:r>
+      <w:r>
+        <w:t>[]</w:t>
+      </w:r>
+      <w:r>
+        <w:t>.</w:t>
+      </w:r>
+    </w:p>
+    <w:p>
+      <w:pPr>
+        <w:pStyle w:val="PARAGRAPH"/>
+        <w:ind w:firstLine="0"/>
+      </w:pPr>
+    </w:p>
+    <w:p>
+      <w:pPr>
+        <w:pStyle w:val="PARAGRAPH"/>
+        <w:ind w:firstLine="0"/>
+      </w:pPr>
+      <w:r>
+        <w:t xml:space="preserve">Un altre problema trobat ha sigut la creació del calendari, existeixen infinituds de calendaris creats amb </w:t>
+      </w:r>
+      <w:proofErr w:type="spellStart"/>
+      <w:r>
+        <w:t>ReactJS</w:t>
+      </w:r>
+      <w:proofErr w:type="spellEnd"/>
+      <w:r>
+        <w:t xml:space="preserve"> els quals els pots implementar a la teva aplicació</w:t>
+      </w:r>
+      <w:r>
+        <w:t xml:space="preserve">[], </w:t>
+      </w:r>
+      <w:proofErr w:type="spellStart"/>
+      <w:r>
+        <w:t>pero</w:t>
+      </w:r>
+      <w:proofErr w:type="spellEnd"/>
+      <w:r>
+        <w:t xml:space="preserve"> no trobava cap que funcionés amb el que volia fer. Per aquest motiu vaig decidir crear-ne un, </w:t>
+      </w:r>
+      <w:proofErr w:type="spellStart"/>
+      <w:r>
+        <w:t>pero</w:t>
+      </w:r>
+      <w:proofErr w:type="spellEnd"/>
+      <w:r>
+        <w:t xml:space="preserve"> quadrar bé els dies de la setmana, aconseguir que canviï de mes o d’any ha sigut tot un repte del qual estic orgullós d’haver resolt.</w:t>
+      </w:r>
+    </w:p>
+    <w:p>
+      <w:pPr>
+        <w:pStyle w:val="PARAGRAPH"/>
+        <w:ind w:firstLine="0"/>
+      </w:pPr>
+    </w:p>
+    <w:p>
+      <w:pPr>
+        <w:pStyle w:val="PARAGRAPH"/>
+        <w:ind w:firstLine="0"/>
+      </w:pPr>
+      <w:r>
+        <w:t xml:space="preserve">Per </w:t>
+      </w:r>
+      <w:proofErr w:type="spellStart"/>
+      <w:r>
+        <w:t>ultim</w:t>
+      </w:r>
+      <w:proofErr w:type="spellEnd"/>
+      <w:r>
+        <w:t xml:space="preserve"> un altre gran problema que he trobat ha sigut </w:t>
+      </w:r>
+      <w:proofErr w:type="spellStart"/>
+      <w:r>
+        <w:t>l’encuadrament</w:t>
+      </w:r>
+      <w:proofErr w:type="spellEnd"/>
+      <w:r>
+        <w:t xml:space="preserve"> dels objectes amb CSS. L’aplicació es pot veure tant en ordinador com en telèfons </w:t>
+      </w:r>
+      <w:proofErr w:type="spellStart"/>
+      <w:r>
+        <w:t>movils</w:t>
+      </w:r>
+      <w:proofErr w:type="spellEnd"/>
+      <w:r>
+        <w:t xml:space="preserve">, i per poder fer tota la distribució d’elements vaig estar bastants dies treballant en el CSS </w:t>
+      </w:r>
+      <w:proofErr w:type="spellStart"/>
+      <w:r>
+        <w:t>perqué</w:t>
+      </w:r>
+      <w:proofErr w:type="spellEnd"/>
+      <w:r>
+        <w:t xml:space="preserve"> funcionés correctament.</w:t>
+      </w:r>
+      <w:r>
+        <w:t xml:space="preserve"> </w:t>
+      </w:r>
+    </w:p>
+    <w:p>
+      <w:pPr>
+        <w:pStyle w:val="Ttulo1"/>
+        <w:spacing w:line="240" w:lineRule="auto"/>
+        <w:rPr>
+          <w:color w:val="000000"/>
+        </w:rPr>
+      </w:pPr>
+      <w:r>
+        <w:rPr>
+          <w:color w:val="000000"/>
+        </w:rPr>
+        <w:t>1</w:t>
+      </w:r>
+      <w:r>
+        <w:rPr>
+          <w:color w:val="000000"/>
+        </w:rPr>
+        <w:t>2</w:t>
+      </w:r>
+      <w:r>
+        <w:rPr>
+          <w:color w:val="000000"/>
+        </w:rPr>
+        <w:tab/>
+      </w:r>
+      <w:r>
+        <w:rPr>
+          <w:color w:val="000000"/>
+        </w:rPr>
+        <w:t>Planificació final</w:t>
+      </w:r>
+    </w:p>
+    <w:p>
+      <w:pPr>
+        <w:pStyle w:val="PARAGRAPHnoindent"/>
+      </w:pPr>
+    </w:p>
+    <w:p>
+      <w:pPr>
+        <w:pStyle w:val="Ttulo1"/>
+        <w:spacing w:line="240" w:lineRule="auto"/>
+        <w:rPr>
+          <w:color w:val="000000"/>
+        </w:rPr>
+      </w:pPr>
+      <w:r>
+        <w:rPr>
+          <w:color w:val="000000"/>
+        </w:rPr>
+        <w:t>13</w:t>
+      </w:r>
+      <w:r>
+        <w:rPr>
+          <w:color w:val="000000"/>
+        </w:rPr>
+        <w:tab/>
+      </w:r>
+      <w:r>
+        <w:rPr>
+          <w:color w:val="000000"/>
+        </w:rPr>
+        <w:t>Resultats</w:t>
+      </w:r>
+    </w:p>
+    <w:p>
+      <w:pPr>
+        <w:pStyle w:val="PARAGRAPH"/>
+      </w:pPr>
+      <w:r>
+        <w:t xml:space="preserve">La idea d’aquest projecte era construir una </w:t>
+      </w:r>
+      <w:proofErr w:type="spellStart"/>
+      <w:r>
+        <w:t>demo</w:t>
+      </w:r>
+      <w:proofErr w:type="spellEnd"/>
+      <w:r>
+        <w:t xml:space="preserve"> d’una aplicació que pogués gestionar tiquets menjador d’una escola que complís certs objectius.</w:t>
+      </w:r>
+    </w:p>
+    <w:p>
+      <w:pPr>
+        <w:pStyle w:val="PARAGRAPH"/>
+        <w:ind w:firstLine="0"/>
+      </w:pPr>
+      <w:r>
+        <w:t xml:space="preserve">En el començament del nostre TFG vam definir una sèrie d’objectius i </w:t>
+      </w:r>
+      <w:r>
+        <w:t>requisits</w:t>
+      </w:r>
+      <w:r>
+        <w:t xml:space="preserve"> que el nostre projecte hauria de complir. El primer objectiu que vam definir va ser “Crear una aplicació web per gestionar tiquets menjador d’una escola”, el qual es molt general, però ve seguit dels requisits funcionals que també vam definir al començament del projecte de la nostra aplicació. A continuació veurem els resultats aconseguits:</w:t>
       </w:r>
     </w:p>
     <w:p>
@@ -4241,10 +5495,11 @@
         <w:ind w:firstLine="0"/>
       </w:pPr>
       <w:r>
-        <w:t xml:space="preserve">Com podem veure als resultats no es troben tots els requeriments que vam definir al principi del projecte, això s’ha  degut a que durant el desenvolupament m’he adonat que algun requeriment no hi tenia sentit en el plantejament de l’aplicació. També hi ha hagut requeriments </w:t>
-      </w:r>
-      <w:r>
-        <w:t xml:space="preserve">que no han sigut viables per la complexitat que comportava realitzar-ho. </w:t>
+        <w:t xml:space="preserve">Com podem veure als resultats no es troben tots els requeriments que vam definir al principi del projecte, això </w:t>
+      </w:r>
+      <w:r>
+        <w:lastRenderedPageBreak/>
+        <w:t xml:space="preserve">s’ha  degut a que durant el desenvolupament m’he adonat que algun requeriment no hi tenia sentit en el plantejament de l’aplicació. També hi ha hagut requeriments que no han sigut viables per la complexitat que comportava realitzar-ho. </w:t>
       </w:r>
     </w:p>
     <w:p>
@@ -4373,7 +5628,7 @@
         <w:rPr>
           <w:color w:val="000000"/>
         </w:rPr>
-        <w:t>3</w:t>
+        <w:t>14</w:t>
       </w:r>
       <w:r>
         <w:rPr>
@@ -4444,7 +5699,7 @@
           <w:sz w:val="19"/>
           <w:szCs w:val="19"/>
         </w:rPr>
-        <w:t xml:space="preserve">El segon objectiu que vam definir era “Garantir una eina fàcil d’utilitzar per a pares i mares, i l’administració del centre”. Aquest objectiu s’ha assolit amb la disposició creada de la web i amb els estils CSS creats. S’ha intentat fer una web intuïtiva amb algun text explicatiu per tal de que als pares, mares i administradors pugin aprendre a utilitzar aquesta eina fàcilment. Per tant, crec que </w:t>
+        <w:t xml:space="preserve">El segon objectiu que vam definir era “Garantir una eina fàcil d’utilitzar per a pares i mares, i l’administració del centre”. Aquest objectiu s’ha assolit amb la disposició creada de la web i amb els estils CSS creats. S’ha intentat </w:t>
       </w:r>
       <w:r>
         <w:rPr>
@@ -4453,8 +5708,7 @@
           <w:sz w:val="19"/>
           <w:szCs w:val="19"/>
         </w:rPr>
-        <w:lastRenderedPageBreak/>
-        <w:t xml:space="preserve">l’objectiu queda, encara que no soc expert en maquetació d’aplicacions web. </w:t>
+        <w:t xml:space="preserve">fer una web intuïtiva amb algun text explicatiu per tal de que als pares, mares i administradors pugin aprendre a utilitzar aquesta eina fàcilment. Per tant, crec que l’objectiu queda, encara que no soc expert en maquetació d’aplicacions web. </w:t>
       </w:r>
     </w:p>
     <w:p>
@@ -4899,7 +6153,7 @@
                     </pic:cNvPicPr>
                   </pic:nvPicPr>
                   <pic:blipFill>
-                    <a:blip r:embed="rId22">
+                    <a:blip r:embed="rId31">
                       <a:extLst>
                         <a:ext uri="{28A0092B-C50C-407E-A947-70E740481C1C}">
                           <a14:useLocalDpi xmlns:a14="http://schemas.microsoft.com/office/drawing/2010/main" val="0"/>
@@ -4951,9 +6205,12 @@
         </w:rPr>
       </w:pPr>
       <w:r>
+        <w:rPr>
+          <w:noProof/>
+        </w:rPr>
         <w:drawing>
-          <wp:inline distT="0" distB="0" distL="0" distR="0" wp14:anchorId="60171930" wp14:editId="573FC254">
-            <wp:extent cx="3146961" cy="1512937"/>
+          <wp:inline distT="0" distB="0" distL="0" distR="0" wp14:anchorId="60171930" wp14:editId="6C2F53D3">
+            <wp:extent cx="6112731" cy="2938765"/>
             <wp:effectExtent l="0" t="0" r="0" b="0"/>
             <wp:docPr id="2" name="Imagen 2"/>
             <wp:cNvGraphicFramePr>
@@ -4969,7 +6226,7 @@
                     </pic:cNvPicPr>
                   </pic:nvPicPr>
                   <pic:blipFill>
-                    <a:blip r:embed="rId23" cstate="print">
+                    <a:blip r:embed="rId32" cstate="print">
                       <a:extLst>
                         <a:ext uri="{28A0092B-C50C-407E-A947-70E740481C1C}">
                           <a14:useLocalDpi xmlns:a14="http://schemas.microsoft.com/office/drawing/2010/main" val="0"/>
@@ -4984,7 +6241,7 @@
                   <pic:spPr bwMode="auto">
                     <a:xfrm>
                       <a:off x="0" y="0"/>
-                      <a:ext cx="3160984" cy="1519679"/>
+                      <a:ext cx="6158402" cy="2960722"/>
                     </a:xfrm>
                     <a:prstGeom prst="rect">
                       <a:avLst/>
@@ -5172,8 +6429,8 @@
       </w:pPr>
     </w:p>
     <w:sectPr>
-      <w:headerReference w:type="even" r:id="rId24"/>
-      <w:headerReference w:type="default" r:id="rId25"/>
+      <w:headerReference w:type="even" r:id="rId33"/>
+      <w:headerReference w:type="default" r:id="rId34"/>
       <w:type w:val="continuous"/>
       <w:pgSz w:w="11340" w:h="15480" w:code="1"/>
       <w:pgMar w:top="1196" w:right="607" w:bottom="357" w:left="720" w:header="607" w:footer="74" w:gutter="0"/>
@@ -9432,6 +10689,7 @@
   <w:style w:type="character" w:default="1" w:styleId="Fuentedeprrafopredeter">
     <w:name w:val="Default Paragraph Font"/>
     <w:uiPriority w:val="1"/>
+    <w:semiHidden/>
     <w:unhideWhenUsed/>
   </w:style>
   <w:style w:type="table" w:default="1" w:styleId="Tablanormal">

</xml_diff>